<commit_message>
Fixed 3 ranovas for defense; created function to compare anovas within ranovas (1 year included in models) and initial anovas (multiple years included in models); compared defense/Q1 models
</commit_message>
<xml_diff>
--- a/Defense_trait_analyses/Tables/Ranova/nsim_10/herbivory_early_quant_2021.docx
+++ b/Defense_trait_analyses/Tables/Ranova/nsim_10/herbivory_early_quant_2021.docx
@@ -27,15 +27,15 @@
       <w:tblGrid>
         <w:gridCol w:w="4838"/>
         <w:gridCol w:w="2159"/>
-        <w:gridCol w:w="961"/>
+        <w:gridCol w:w="655"/>
         <w:gridCol w:w="1279"/>
-        <w:gridCol w:w="1084"/>
-        <w:gridCol w:w="1084"/>
+        <w:gridCol w:w="851"/>
+        <w:gridCol w:w="716"/>
       </w:tblGrid>
       <w:tr>
         <w:trPr>
           <w:cantSplit/>
-          <w:trHeight w:val="615" w:hRule="auto"/>
+          <w:trHeight w:val="637" w:hRule="auto"/>
           <w:tblHeader/>
         </w:trPr>
         header1
@@ -167,7 +167,7 @@
                 <w:szCs w:val="22"/>
                 <w:color w:val="000000"/>
               </w:rPr>
-              <w:t xml:space="preserve">χ</w:t>
+              <w:t xml:space="preserve">Ï‡</w:t>
             </w:r>
             <w:r>
               <w:rPr>
@@ -452,7 +452,7 @@
                 <w:szCs w:val="22"/>
                 <w:color w:val="000000"/>
               </w:rPr>
-              <w:t xml:space="preserve">0.001</w:t>
+              <w:t xml:space="preserve">0</w:t>
             </w:r>
           </w:p>
         </w:tc>
@@ -496,7 +496,7 @@
                 <w:szCs w:val="22"/>
                 <w:color w:val="000000"/>
               </w:rPr>
-              <w:t xml:space="preserve">0.001</w:t>
+              <w:t xml:space="preserve">0.000</w:t>
             </w:r>
           </w:p>
         </w:tc>
@@ -540,7 +540,7 @@
                 <w:szCs w:val="22"/>
                 <w:color w:val="000000"/>
               </w:rPr>
-              <w:t xml:space="preserve">0.085</w:t>
+              <w:t xml:space="preserve">0</w:t>
             </w:r>
           </w:p>
         </w:tc>
@@ -584,7 +584,7 @@
                 <w:szCs w:val="22"/>
                 <w:color w:val="000000"/>
               </w:rPr>
-              <w:t xml:space="preserve">0.491</w:t>
+              <w:t xml:space="preserve">0.5</w:t>
             </w:r>
           </w:p>
         </w:tc>
@@ -712,7 +712,7 @@
                 <w:szCs w:val="22"/>
                 <w:color w:val="000000"/>
               </w:rPr>
-              <w:t xml:space="preserve">0.111</w:t>
+              <w:t xml:space="preserve">0</w:t>
             </w:r>
           </w:p>
         </w:tc>
@@ -756,7 +756,7 @@
                 <w:szCs w:val="22"/>
                 <w:color w:val="000000"/>
               </w:rPr>
-              <w:t xml:space="preserve">0.008</w:t>
+              <w:t xml:space="preserve">0.000</w:t>
             </w:r>
           </w:p>
         </w:tc>
@@ -800,7 +800,7 @@
                 <w:szCs w:val="22"/>
                 <w:color w:val="000000"/>
               </w:rPr>
-              <w:t xml:space="preserve">0.625</w:t>
+              <w:t xml:space="preserve">0</w:t>
             </w:r>
           </w:p>
         </w:tc>
@@ -844,7 +844,7 @@
                 <w:szCs w:val="22"/>
                 <w:color w:val="000000"/>
               </w:rPr>
-              <w:t xml:space="preserve">0.3695</w:t>
+              <w:t xml:space="preserve">0.5</w:t>
             </w:r>
           </w:p>
         </w:tc>
@@ -1016,7 +1016,7 @@
                 <w:szCs w:val="22"/>
                 <w:color w:val="000000"/>
               </w:rPr>
-              <w:t xml:space="preserve">1.330</w:t>
+              <w:t xml:space="preserve">1.814</w:t>
             </w:r>
           </w:p>
         </w:tc>
@@ -1060,7 +1060,7 @@
                 <w:szCs w:val="22"/>
                 <w:color w:val="000000"/>
               </w:rPr>
-              <w:t xml:space="preserve">99.290</w:t>
+              <w:t xml:space="preserve">100</w:t>
             </w:r>
           </w:p>
         </w:tc>
@@ -1159,15 +1159,15 @@
       <w:tblGrid>
         <w:gridCol w:w="4838"/>
         <w:gridCol w:w="2159"/>
-        <w:gridCol w:w="961"/>
+        <w:gridCol w:w="655"/>
         <w:gridCol w:w="1279"/>
-        <w:gridCol w:w="1084"/>
-        <w:gridCol w:w="1084"/>
+        <w:gridCol w:w="851"/>
+        <w:gridCol w:w="716"/>
       </w:tblGrid>
       <w:tr>
         <w:trPr>
           <w:cantSplit/>
-          <w:trHeight w:val="615" w:hRule="auto"/>
+          <w:trHeight w:val="637" w:hRule="auto"/>
           <w:tblHeader/>
         </w:trPr>
         header1
@@ -1299,7 +1299,7 @@
                 <w:szCs w:val="22"/>
                 <w:color w:val="000000"/>
               </w:rPr>
-              <w:t xml:space="preserve">χ</w:t>
+              <w:t xml:space="preserve">Ï‡</w:t>
             </w:r>
             <w:r>
               <w:rPr>
@@ -1584,7 +1584,7 @@
                 <w:szCs w:val="22"/>
                 <w:color w:val="000000"/>
               </w:rPr>
-              <w:t xml:space="preserve">0.013</w:t>
+              <w:t xml:space="preserve">0</w:t>
             </w:r>
           </w:p>
         </w:tc>
@@ -1628,7 +1628,7 @@
                 <w:szCs w:val="22"/>
                 <w:color w:val="000000"/>
               </w:rPr>
-              <w:t xml:space="preserve">0.006</w:t>
+              <w:t xml:space="preserve">0.000</w:t>
             </w:r>
           </w:p>
         </w:tc>
@@ -1672,7 +1672,7 @@
                 <w:szCs w:val="22"/>
                 <w:color w:val="000000"/>
               </w:rPr>
-              <w:t xml:space="preserve">0.430</w:t>
+              <w:t xml:space="preserve">0</w:t>
             </w:r>
           </w:p>
         </w:tc>
@@ -1716,7 +1716,7 @@
                 <w:szCs w:val="22"/>
                 <w:color w:val="000000"/>
               </w:rPr>
-              <w:t xml:space="preserve">0.4545</w:t>
+              <w:t xml:space="preserve">0.5</w:t>
             </w:r>
           </w:p>
         </w:tc>
@@ -1844,7 +1844,7 @@
                 <w:szCs w:val="22"/>
                 <w:color w:val="000000"/>
               </w:rPr>
-              <w:t xml:space="preserve">0.027</w:t>
+              <w:t xml:space="preserve">0</w:t>
             </w:r>
           </w:p>
         </w:tc>
@@ -1888,7 +1888,7 @@
                 <w:szCs w:val="22"/>
                 <w:color w:val="000000"/>
               </w:rPr>
-              <w:t xml:space="preserve">0.004</w:t>
+              <w:t xml:space="preserve">0.000</w:t>
             </w:r>
           </w:p>
         </w:tc>
@@ -1932,7 +1932,7 @@
                 <w:szCs w:val="22"/>
                 <w:color w:val="000000"/>
               </w:rPr>
-              <w:t xml:space="preserve">0.317</w:t>
+              <w:t xml:space="preserve">0</w:t>
             </w:r>
           </w:p>
         </w:tc>
@@ -1976,7 +1976,7 @@
                 <w:szCs w:val="22"/>
                 <w:color w:val="000000"/>
               </w:rPr>
-              <w:t xml:space="preserve">0.4355</w:t>
+              <w:t xml:space="preserve">0.5</w:t>
             </w:r>
           </w:p>
         </w:tc>
@@ -2148,7 +2148,7 @@
                 <w:szCs w:val="22"/>
                 <w:color w:val="000000"/>
               </w:rPr>
-              <w:t xml:space="preserve">1.328</w:t>
+              <w:t xml:space="preserve">1.803</w:t>
             </w:r>
           </w:p>
         </w:tc>
@@ -2192,7 +2192,7 @@
                 <w:szCs w:val="22"/>
                 <w:color w:val="000000"/>
               </w:rPr>
-              <w:t xml:space="preserve">99.253</w:t>
+              <w:t xml:space="preserve">100</w:t>
             </w:r>
           </w:p>
         </w:tc>
@@ -2281,7 +2281,7 @@
       <w:tr>
         <w:trPr>
           <w:cantSplit/>
-          <w:trHeight w:val="571" w:hRule="auto"/>
+          <w:trHeight w:val="637" w:hRule="auto"/>
           <w:tblHeader/>
         </w:trPr>
         header1
@@ -2413,7 +2413,7 @@
                 <w:szCs w:val="22"/>
                 <w:color w:val="000000"/>
               </w:rPr>
-              <w:t xml:space="preserve">χ</w:t>
+              <w:t xml:space="preserve">Ï‡</w:t>
             </w:r>
             <w:r>
               <w:rPr>
@@ -2610,7 +2610,7 @@
                 <w:szCs w:val="22"/>
                 <w:color w:val="000000"/>
               </w:rPr>
-              <w:t xml:space="preserve">3.330</w:t>
+              <w:t xml:space="preserve">0.957</w:t>
             </w:r>
           </w:p>
         </w:tc>
@@ -2654,7 +2654,7 @@
                 <w:szCs w:val="22"/>
                 <w:color w:val="000000"/>
               </w:rPr>
-              <w:t xml:space="preserve">0.344</w:t>
+              <w:t xml:space="preserve">0.812</w:t>
             </w:r>
           </w:p>
         </w:tc>
@@ -2782,7 +2782,7 @@
                 <w:szCs w:val="22"/>
                 <w:color w:val="000000"/>
               </w:rPr>
-              <w:t xml:space="preserve">1.793</w:t>
+              <w:t xml:space="preserve">3.605</w:t>
             </w:r>
           </w:p>
         </w:tc>
@@ -2826,7 +2826,7 @@
                 <w:szCs w:val="22"/>
                 <w:color w:val="000000"/>
               </w:rPr>
-              <w:t xml:space="preserve">0.181</w:t>
+              <w:t xml:space="preserve">0.058</w:t>
             </w:r>
           </w:p>
         </w:tc>
@@ -2881,15 +2881,15 @@
       <w:tblGrid>
         <w:gridCol w:w="4838"/>
         <w:gridCol w:w="2159"/>
-        <w:gridCol w:w="961"/>
+        <w:gridCol w:w="655"/>
         <w:gridCol w:w="1279"/>
-        <w:gridCol w:w="1084"/>
-        <w:gridCol w:w="1084"/>
+        <w:gridCol w:w="851"/>
+        <w:gridCol w:w="716"/>
       </w:tblGrid>
       <w:tr>
         <w:trPr>
           <w:cantSplit/>
-          <w:trHeight w:val="615" w:hRule="auto"/>
+          <w:trHeight w:val="637" w:hRule="auto"/>
           <w:tblHeader/>
         </w:trPr>
         header1
@@ -3021,7 +3021,7 @@
                 <w:szCs w:val="22"/>
                 <w:color w:val="000000"/>
               </w:rPr>
-              <w:t xml:space="preserve">χ</w:t>
+              <w:t xml:space="preserve">Ï‡</w:t>
             </w:r>
             <w:r>
               <w:rPr>
@@ -3306,7 +3306,7 @@
                 <w:szCs w:val="22"/>
                 <w:color w:val="000000"/>
               </w:rPr>
-              <w:t xml:space="preserve">0.001</w:t>
+              <w:t xml:space="preserve">0</w:t>
             </w:r>
           </w:p>
         </w:tc>
@@ -3350,7 +3350,7 @@
                 <w:szCs w:val="22"/>
                 <w:color w:val="000000"/>
               </w:rPr>
-              <w:t xml:space="preserve">0.001</w:t>
+              <w:t xml:space="preserve">0.000</w:t>
             </w:r>
           </w:p>
         </w:tc>
@@ -3394,7 +3394,7 @@
                 <w:szCs w:val="22"/>
                 <w:color w:val="000000"/>
               </w:rPr>
-              <w:t xml:space="preserve">0.084</w:t>
+              <w:t xml:space="preserve">0</w:t>
             </w:r>
           </w:p>
         </w:tc>
@@ -3438,7 +3438,7 @@
                 <w:szCs w:val="22"/>
                 <w:color w:val="000000"/>
               </w:rPr>
-              <w:t xml:space="preserve">0.491</w:t>
+              <w:t xml:space="preserve">0.5</w:t>
             </w:r>
           </w:p>
         </w:tc>
@@ -3566,7 +3566,7 @@
                 <w:szCs w:val="22"/>
                 <w:color w:val="000000"/>
               </w:rPr>
-              <w:t xml:space="preserve">0.179</w:t>
+              <w:t xml:space="preserve">0</w:t>
             </w:r>
           </w:p>
         </w:tc>
@@ -3610,7 +3610,7 @@
                 <w:szCs w:val="22"/>
                 <w:color w:val="000000"/>
               </w:rPr>
-              <w:t xml:space="preserve">0.011</w:t>
+              <w:t xml:space="preserve">0.000</w:t>
             </w:r>
           </w:p>
         </w:tc>
@@ -3654,7 +3654,7 @@
                 <w:szCs w:val="22"/>
                 <w:color w:val="000000"/>
               </w:rPr>
-              <w:t xml:space="preserve">0.812</w:t>
+              <w:t xml:space="preserve">0</w:t>
             </w:r>
           </w:p>
         </w:tc>
@@ -3698,7 +3698,7 @@
                 <w:szCs w:val="22"/>
                 <w:color w:val="000000"/>
               </w:rPr>
-              <w:t xml:space="preserve">0.3365</w:t>
+              <w:t xml:space="preserve">0.5</w:t>
             </w:r>
           </w:p>
         </w:tc>
@@ -3870,7 +3870,7 @@
                 <w:szCs w:val="22"/>
                 <w:color w:val="000000"/>
               </w:rPr>
-              <w:t xml:space="preserve">1.330</w:t>
+              <w:t xml:space="preserve">1.792</w:t>
             </w:r>
           </w:p>
         </w:tc>
@@ -3914,7 +3914,7 @@
                 <w:szCs w:val="22"/>
                 <w:color w:val="000000"/>
               </w:rPr>
-              <w:t xml:space="preserve">99.104</w:t>
+              <w:t xml:space="preserve">100</w:t>
             </w:r>
           </w:p>
         </w:tc>
@@ -3998,12 +3998,12 @@
         <w:gridCol w:w="4838"/>
         <w:gridCol w:w="2282"/>
         <w:gridCol w:w="961"/>
-        <w:gridCol w:w="961"/>
+        <w:gridCol w:w="1047"/>
       </w:tblGrid>
       <w:tr>
         <w:trPr>
           <w:cantSplit/>
-          <w:trHeight w:val="571" w:hRule="auto"/>
+          <w:trHeight w:val="637" w:hRule="auto"/>
           <w:tblHeader/>
         </w:trPr>
         header1
@@ -4135,7 +4135,7 @@
                 <w:szCs w:val="22"/>
                 <w:color w:val="000000"/>
               </w:rPr>
-              <w:t xml:space="preserve">χ</w:t>
+              <w:t xml:space="preserve">Ï‡</w:t>
             </w:r>
             <w:r>
               <w:rPr>
@@ -4332,7 +4332,7 @@
                 <w:szCs w:val="22"/>
                 <w:color w:val="000000"/>
               </w:rPr>
-              <w:t xml:space="preserve">3.201</w:t>
+              <w:t xml:space="preserve">0.769</w:t>
             </w:r>
           </w:p>
         </w:tc>
@@ -4376,7 +4376,7 @@
                 <w:szCs w:val="22"/>
                 <w:color w:val="000000"/>
               </w:rPr>
-              <w:t xml:space="preserve">0.362</w:t>
+              <w:t xml:space="preserve">0.857</w:t>
             </w:r>
           </w:p>
         </w:tc>
@@ -4504,7 +4504,7 @@
                 <w:szCs w:val="22"/>
                 <w:color w:val="000000"/>
               </w:rPr>
-              <w:t xml:space="preserve">0.039</w:t>
+              <w:t xml:space="preserve">6.221</w:t>
             </w:r>
           </w:p>
         </w:tc>
@@ -4542,13 +4542,13 @@
               <w:rPr>
                 <w:rFonts w:ascii="Arial"/>
                 <w:i w:val="false"/>
-                <w:b w:val="false"/>
-                <w:u w:val="none"/>
-                <w:sz w:val="22"/>
-                <w:szCs w:val="22"/>
-                <w:color w:val="000000"/>
-              </w:rPr>
-              <w:t xml:space="preserve">0.843</w:t>
+                <w:b w:val="true"/>
+                <w:u w:val="none"/>
+                <w:sz w:val="22"/>
+                <w:szCs w:val="22"/>
+                <w:color w:val="000000"/>
+              </w:rPr>
+              <w:t xml:space="preserve">0.013*</w:t>
             </w:r>
           </w:p>
         </w:tc>

</xml_diff>